<commit_message>
Added instructions on how to run tensorboard
</commit_message>
<xml_diff>
--- a/Machine Learning Nano.docx
+++ b/Machine Learning Nano.docx
@@ -940,7 +940,6 @@
         <w:pStyle w:val="ListParagraph"/>
         <w:ind w:firstLine="720"/>
       </w:pPr>
-      <w:bookmarkStart w:id="0" w:name="_GoBack"/>
       <w:r>
         <w:drawing>
           <wp:inline distT="0" distB="0" distL="0" distR="0" wp14:anchorId="5E350C04" wp14:editId="341ACD0C">
@@ -991,7 +990,6 @@
           </wp:inline>
         </w:drawing>
       </w:r>
-      <w:bookmarkEnd w:id="0"/>
     </w:p>
     <w:p>
       <w:pPr>
@@ -1185,6 +1183,21 @@
       <w:r>
         <w:t xml:space="preserve"> Lesser information is lost with this operation, however, it has the advantage of avoiding over-fitting and reducing processing time and storage. </w:t>
       </w:r>
+    </w:p>
+    <w:p>
+      <w:pPr>
+        <w:ind w:firstLine="360"/>
+      </w:pPr>
+    </w:p>
+    <w:p>
+      <w:pPr>
+        <w:ind w:firstLine="360"/>
+      </w:pPr>
+      <w:r>
+        <w:t xml:space="preserve">Last type of layer is fully-connected layer, which just means it has full connections to all activations in the last layer. The activations in fully-connected layer is only computed with matrix multiplication with a bias offset. As in the case of our model, we have two fully-connected layers, the hidden layer and the output layer. </w:t>
+      </w:r>
+      <w:bookmarkStart w:id="0" w:name="_GoBack"/>
+      <w:bookmarkEnd w:id="0"/>
     </w:p>
     <w:p>
       <w:pPr>
@@ -3004,7 +3017,7 @@
 </file>
 
 <file path=customXml/itemProps1.xml><?xml version="1.0" encoding="utf-8"?>
-<ds:datastoreItem xmlns:ds="http://schemas.openxmlformats.org/officeDocument/2006/customXml" ds:itemID="{3A675188-A4B6-8144-AA80-4553B16CBDFA}">
+<ds:datastoreItem xmlns:ds="http://schemas.openxmlformats.org/officeDocument/2006/customXml" ds:itemID="{D6AD4635-16B6-EE48-B407-2E7500A8CC81}">
   <ds:schemaRefs>
     <ds:schemaRef ds:uri="http://schemas.openxmlformats.org/officeDocument/2006/bibliography"/>
   </ds:schemaRefs>

</xml_diff>